<commit_message>
Add exercise 6. Added information to the docx file about field width indicators.
</commit_message>
<xml_diff>
--- a/Lesson 4 - Program Looping/Lesson 4 - Program Looping.docx
+++ b/Lesson 4 - Program Looping/Lesson 4 - Program Looping.docx
@@ -250,13 +250,7 @@
         <w:ind w:firstLine="720"/>
       </w:pPr>
       <w:r>
-        <w:t>triangu</w:t>
-      </w:r>
-      <w:r>
-        <w:t>larNumber = triangularNumber + 2</w:t>
-      </w:r>
-      <w:r>
-        <w:t>;</w:t>
+        <w:t>triangularNumber = triangularNumber + 2;</w:t>
       </w:r>
     </w:p>
     <w:p>
@@ -1015,8 +1009,6 @@
       <w:r>
         <w:t>continue;</w:t>
       </w:r>
-      <w:bookmarkStart w:id="0" w:name="_GoBack"/>
-      <w:bookmarkEnd w:id="0"/>
     </w:p>
     <w:p>
       <w:pPr>
@@ -1207,10 +1199,27 @@
       <w:r>
         <w:t xml:space="preserve">. This tells the printf routine that the integer to be displayed takes up to two columns. </w:t>
       </w:r>
-    </w:p>
-    <w:p>
-      <w:r>
-        <w:t>If the integer only takes one column, then a leading space will be displayed along with the integer in order to fill the two columns. This is similar for other field width specifications.</w:t>
+      <w:r>
+        <w:t xml:space="preserve">This example is </w:t>
+      </w:r>
+      <w:r>
+        <w:rPr>
+          <w:b/>
+        </w:rPr>
+        <w:t>right-justified,</w:t>
+      </w:r>
+      <w:r>
+        <w:t xml:space="preserve"> necessary spaces will be added to the left of the original number.</w:t>
+      </w:r>
+    </w:p>
+    <w:p>
+      <w:r>
+        <w:t xml:space="preserve">If the integer only takes one column, then a leading space will be displayed along with the integer in order to </w:t>
+      </w:r>
+      <w:bookmarkStart w:id="0" w:name="_GoBack"/>
+      <w:bookmarkEnd w:id="0"/>
+      <w:r>
+        <w:t>fill the two columns. This is similar for other field width specifications.</w:t>
       </w:r>
     </w:p>
     <w:p>
@@ -1224,6 +1233,28 @@
     <w:p>
       <w:r>
         <w:t>The use of field width specifications is not limited to integers, it can be used with other types.</w:t>
+      </w:r>
+    </w:p>
+    <w:p>
+      <w:r>
+        <w:t xml:space="preserve">Another example of </w:t>
+      </w:r>
+      <w:r>
+        <w:rPr>
+          <w:b/>
+        </w:rPr>
+        <w:t>left-justified</w:t>
+      </w:r>
+      <w:r>
+        <w:t>, where spaces are added to the right of the original number is as follows:</w:t>
+      </w:r>
+    </w:p>
+    <w:p>
+      <w:pPr>
+        <w:pStyle w:val="code"/>
+      </w:pPr>
+      <w:r>
+        <w:t>printf(“%-2i\n”, n);</w:t>
       </w:r>
     </w:p>
     <w:p>
@@ -2968,7 +2999,7 @@
 </file>
 
 <file path=customXml/itemProps1.xml><?xml version="1.0" encoding="utf-8"?>
-<ds:datastoreItem xmlns:ds="http://schemas.openxmlformats.org/officeDocument/2006/customXml" ds:itemID="{6DEB6BF4-3E9D-4F5E-A08F-21DC59C8CD2D}">
+<ds:datastoreItem xmlns:ds="http://schemas.openxmlformats.org/officeDocument/2006/customXml" ds:itemID="{4414D96C-E8F4-40FE-9CF4-4082CBAF34F0}">
   <ds:schemaRefs>
     <ds:schemaRef ds:uri="http://schemas.openxmlformats.org/officeDocument/2006/bibliography"/>
   </ds:schemaRefs>

</xml_diff>

<commit_message>
Add exercise 7. Added more infomration on field width specifiers.
</commit_message>
<xml_diff>
--- a/Lesson 4 - Program Looping/Lesson 4 - Program Looping.docx
+++ b/Lesson 4 - Program Looping/Lesson 4 - Program Looping.docx
@@ -1214,47 +1214,69 @@
     </w:p>
     <w:p>
       <w:r>
-        <w:t xml:space="preserve">If the integer only takes one column, then a leading space will be displayed along with the integer in order to </w:t>
+        <w:t>If the integer only takes one column, then a leading space will be displayed along with the integer in order to fill the two columns. This is similar for other field width specifications.</w:t>
+      </w:r>
+    </w:p>
+    <w:p>
+      <w:r>
+        <w:t>If the integer to be displayed takes more than two columns</w:t>
+      </w:r>
+      <w:r>
+        <w:t>, the field width specification is ignored and the routine uses as many columns as needed.</w:t>
+      </w:r>
+    </w:p>
+    <w:p>
+      <w:r>
+        <w:t>The use of field width specifications is not limited to integers, it can be used with other types.</w:t>
+      </w:r>
+    </w:p>
+    <w:p>
+      <w:r>
+        <w:t xml:space="preserve">Another example of </w:t>
+      </w:r>
+      <w:r>
+        <w:rPr>
+          <w:b/>
+        </w:rPr>
+        <w:t>left-justified</w:t>
+      </w:r>
+      <w:r>
+        <w:t>, where spaces are added to the right of the original number is as follows:</w:t>
+      </w:r>
+    </w:p>
+    <w:p>
+      <w:pPr>
+        <w:pStyle w:val="code"/>
+      </w:pPr>
+      <w:r>
+        <w:t>printf(“%-2i\n”, n);</w:t>
+      </w:r>
+    </w:p>
+    <w:p>
+      <w:r>
+        <w:t xml:space="preserve">You can also fill the </w:t>
+      </w:r>
+      <w:r>
+        <w:t xml:space="preserve">empty </w:t>
+      </w:r>
+      <w:r>
+        <w:t>colum</w:t>
+      </w:r>
+      <w:r>
+        <w:t>n</w:t>
       </w:r>
       <w:bookmarkStart w:id="0" w:name="_GoBack"/>
       <w:bookmarkEnd w:id="0"/>
       <w:r>
-        <w:t>fill the two columns. This is similar for other field width specifications.</w:t>
-      </w:r>
-    </w:p>
-    <w:p>
-      <w:r>
-        <w:t>If the integer to be displayed takes more than two columns</w:t>
-      </w:r>
-      <w:r>
-        <w:t>, the field width specification is ignored and the routine uses as many columns as needed.</w:t>
-      </w:r>
-    </w:p>
-    <w:p>
-      <w:r>
-        <w:t>The use of field width specifications is not limited to integers, it can be used with other types.</w:t>
-      </w:r>
-    </w:p>
-    <w:p>
-      <w:r>
-        <w:t xml:space="preserve">Another example of </w:t>
-      </w:r>
-      <w:r>
-        <w:rPr>
-          <w:b/>
-        </w:rPr>
-        <w:t>left-justified</w:t>
-      </w:r>
-      <w:r>
-        <w:t>, where spaces are added to the right of the original number is as follows:</w:t>
-      </w:r>
-    </w:p>
-    <w:p>
-      <w:pPr>
-        <w:pStyle w:val="code"/>
-      </w:pPr>
-      <w:r>
-        <w:t>printf(“%-2i\n”, n);</w:t>
+        <w:t>s with zeros using a dot character, for right justification:</w:t>
+      </w:r>
+    </w:p>
+    <w:p>
+      <w:pPr>
+        <w:pStyle w:val="code"/>
+      </w:pPr>
+      <w:r>
+        <w:t>printf(“%.3i\n”, n);</w:t>
       </w:r>
     </w:p>
     <w:p>
@@ -2999,7 +3021,7 @@
 </file>
 
 <file path=customXml/itemProps1.xml><?xml version="1.0" encoding="utf-8"?>
-<ds:datastoreItem xmlns:ds="http://schemas.openxmlformats.org/officeDocument/2006/customXml" ds:itemID="{4414D96C-E8F4-40FE-9CF4-4082CBAF34F0}">
+<ds:datastoreItem xmlns:ds="http://schemas.openxmlformats.org/officeDocument/2006/customXml" ds:itemID="{F31E5C5A-E39D-4B38-AD65-7DB5118A8845}">
   <ds:schemaRefs>
     <ds:schemaRef ds:uri="http://schemas.openxmlformats.org/officeDocument/2006/bibliography"/>
   </ds:schemaRefs>

</xml_diff>